<commit_message>
Edit risk register to look and sound more technical
</commit_message>
<xml_diff>
--- a/Sprint1/Risk Register.docx
+++ b/Sprint1/Risk Register.docx
@@ -1,6 +1,6 @@
 
 <file path=word/document.xml><?xml version="1.0" encoding="utf-8"?>
-<w:document xmlns:wpc="http://schemas.microsoft.com/office/word/2010/wordprocessingCanvas" xmlns:cx="http://schemas.microsoft.com/office/drawing/2014/chartex" xmlns:cx1="http://schemas.microsoft.com/office/drawing/2015/9/8/chartex" xmlns:cx2="http://schemas.microsoft.com/office/drawing/2015/10/21/chartex" xmlns:cx3="http://schemas.microsoft.com/office/drawing/2016/5/9/chartex" xmlns:cx4="http://schemas.microsoft.com/office/drawing/2016/5/10/chartex" xmlns:cx5="http://schemas.microsoft.com/office/drawing/2016/5/11/chartex" xmlns:cx6="http://schemas.microsoft.com/office/drawing/2016/5/12/chartex" xmlns:cx7="http://schemas.microsoft.com/office/drawing/2016/5/13/chartex" xmlns:cx8="http://schemas.microsoft.com/office/drawing/2016/5/14/chartex" xmlns:mc="http://schemas.openxmlformats.org/markup-compatibility/2006" xmlns:aink="http://schemas.microsoft.com/office/drawing/2016/ink" xmlns:am3d="http://schemas.microsoft.com/office/drawing/2017/model3d" xmlns:o="urn:schemas-microsoft-com:office:office" xmlns:r="http://schemas.openxmlformats.org/officeDocument/2006/relationships" xmlns:m="http://schemas.openxmlformats.org/officeDocument/2006/math" xmlns:v="urn:schemas-microsoft-com:vml" xmlns:wp14="http://schemas.microsoft.com/office/word/2010/wordprocessingDrawing" xmlns:wp="http://schemas.openxmlformats.org/drawingml/2006/wordprocessingDrawing" xmlns:w10="urn:schemas-microsoft-com:office:word" xmlns:w="http://schemas.openxmlformats.org/wordprocessingml/2006/main" xmlns:w14="http://schemas.microsoft.com/office/word/2010/wordml" xmlns:w15="http://schemas.microsoft.com/office/word/2012/wordml" xmlns:w16cid="http://schemas.microsoft.com/office/word/2016/wordml/cid" xmlns:w16se="http://schemas.microsoft.com/office/word/2015/wordml/symex" xmlns:wpg="http://schemas.microsoft.com/office/word/2010/wordprocessingGroup" xmlns:wpi="http://schemas.microsoft.com/office/word/2010/wordprocessingInk" xmlns:wne="http://schemas.microsoft.com/office/word/2006/wordml" xmlns:wps="http://schemas.microsoft.com/office/word/2010/wordprocessingShape" mc:Ignorable="w14 w15 w16se w16cid wp14">
+<w:document xmlns:wpc="http://schemas.microsoft.com/office/word/2010/wordprocessingCanvas" xmlns:cx="http://schemas.microsoft.com/office/drawing/2014/chartex" xmlns:cx1="http://schemas.microsoft.com/office/drawing/2015/9/8/chartex" xmlns:cx2="http://schemas.microsoft.com/office/drawing/2015/10/21/chartex" xmlns:cx3="http://schemas.microsoft.com/office/drawing/2016/5/9/chartex" xmlns:cx4="http://schemas.microsoft.com/office/drawing/2016/5/10/chartex" xmlns:cx5="http://schemas.microsoft.com/office/drawing/2016/5/11/chartex" xmlns:cx6="http://schemas.microsoft.com/office/drawing/2016/5/12/chartex" xmlns:cx7="http://schemas.microsoft.com/office/drawing/2016/5/13/chartex" xmlns:cx8="http://schemas.microsoft.com/office/drawing/2016/5/14/chartex" xmlns:mc="http://schemas.openxmlformats.org/markup-compatibility/2006" xmlns:aink="http://schemas.microsoft.com/office/drawing/2016/ink" xmlns:am3d="http://schemas.microsoft.com/office/drawing/2017/model3d" xmlns:o="urn:schemas-microsoft-com:office:office" xmlns:oel="http://schemas.microsoft.com/office/2019/extlst" xmlns:r="http://schemas.openxmlformats.org/officeDocument/2006/relationships" xmlns:m="http://schemas.openxmlformats.org/officeDocument/2006/math" xmlns:v="urn:schemas-microsoft-com:vml" xmlns:wp14="http://schemas.microsoft.com/office/word/2010/wordprocessingDrawing" xmlns:wp="http://schemas.openxmlformats.org/drawingml/2006/wordprocessingDrawing" xmlns:w10="urn:schemas-microsoft-com:office:word" xmlns:w="http://schemas.openxmlformats.org/wordprocessingml/2006/main" xmlns:w14="http://schemas.microsoft.com/office/word/2010/wordml" xmlns:w15="http://schemas.microsoft.com/office/word/2012/wordml" xmlns:w16cex="http://schemas.microsoft.com/office/word/2018/wordml/cex" xmlns:w16cid="http://schemas.microsoft.com/office/word/2016/wordml/cid" xmlns:w16="http://schemas.microsoft.com/office/word/2018/wordml" xmlns:w16sdtdh="http://schemas.microsoft.com/office/word/2020/wordml/sdtdatahash" xmlns:w16se="http://schemas.microsoft.com/office/word/2015/wordml/symex" xmlns:wpg="http://schemas.microsoft.com/office/word/2010/wordprocessingGroup" xmlns:wpi="http://schemas.microsoft.com/office/word/2010/wordprocessingInk" xmlns:wne="http://schemas.microsoft.com/office/word/2006/wordml" xmlns:wps="http://schemas.microsoft.com/office/word/2010/wordprocessingShape" mc:Ignorable="w14 w15 w16se w16cid w16 w16cex w16sdtdh wp14">
   <w:body>
     <w:p>
       <w:pPr>
@@ -21,7 +21,34 @@
           <w:sz w:val="32"/>
           <w:szCs w:val="32"/>
         </w:rPr>
-        <w:t>Risk Register</w:t>
+        <w:t>Below are descriptions of the risks to our project’s success</w:t>
+      </w:r>
+      <w:r>
+        <w:rPr>
+          <w:rStyle w:val="normaltextrun"/>
+          <w:rFonts w:ascii="Calibri" w:hAnsi="Calibri" w:cs="Calibri"/>
+          <w:sz w:val="32"/>
+          <w:szCs w:val="32"/>
+        </w:rPr>
+        <w:t>, the expected impact of the risk without intervention,</w:t>
+      </w:r>
+      <w:r>
+        <w:rPr>
+          <w:rStyle w:val="normaltextrun"/>
+          <w:rFonts w:ascii="Calibri" w:hAnsi="Calibri" w:cs="Calibri"/>
+          <w:sz w:val="32"/>
+          <w:szCs w:val="32"/>
+        </w:rPr>
+        <w:t xml:space="preserve"> and our mitigation strategies</w:t>
+      </w:r>
+      <w:r>
+        <w:rPr>
+          <w:rStyle w:val="normaltextrun"/>
+          <w:rFonts w:ascii="Calibri" w:hAnsi="Calibri" w:cs="Calibri"/>
+          <w:sz w:val="32"/>
+          <w:szCs w:val="32"/>
+        </w:rPr>
+        <w:t>.</w:t>
       </w:r>
     </w:p>
     <w:p>
@@ -43,25 +70,12 @@
           <w:sz w:val="32"/>
           <w:szCs w:val="32"/>
         </w:rPr>
-        <w:t>There are several possible risks to our project</w:t>
-      </w:r>
-      <w:r>
-        <w:rPr>
-          <w:rStyle w:val="normaltextrun"/>
-          <w:rFonts w:ascii="Calibri" w:hAnsi="Calibri" w:cs="Calibri"/>
-          <w:sz w:val="32"/>
-          <w:szCs w:val="32"/>
-        </w:rPr>
-        <w:t>:</w:t>
+        <w:t xml:space="preserve"> </w:t>
       </w:r>
     </w:p>
     <w:p>
       <w:pPr>
         <w:pStyle w:val="paragraph"/>
-        <w:numPr>
-          <w:ilvl w:val="0"/>
-          <w:numId w:val="8"/>
-        </w:numPr>
         <w:spacing w:before="0" w:beforeAutospacing="0" w:after="0" w:afterAutospacing="0"/>
         <w:textAlignment w:val="baseline"/>
         <w:rPr>
@@ -75,10 +89,484 @@
         <w:rPr>
           <w:rStyle w:val="eop"/>
           <w:rFonts w:ascii="Calibri" w:hAnsi="Calibri" w:cs="Calibri"/>
-          <w:sz w:val="32"/>
-          <w:szCs w:val="32"/>
-        </w:rPr>
-        <w:t>One of the main risks to our project is that our code will not be able to determine whether or not a user’s speech is correct or incorrect. If we are not able to make our feedback correct, we may end up reinforcing incorrect knowledge for student. The main way we will mitigate this risk will be to thoroughly test our code to make sure it is providing correct feedback.</w:t>
+          <w:b/>
+          <w:bCs/>
+          <w:sz w:val="32"/>
+          <w:szCs w:val="32"/>
+        </w:rPr>
+        <w:t>Risk 1:</w:t>
+      </w:r>
+      <w:r>
+        <w:rPr>
+          <w:rStyle w:val="eop"/>
+          <w:rFonts w:ascii="Calibri" w:hAnsi="Calibri" w:cs="Calibri"/>
+          <w:sz w:val="32"/>
+          <w:szCs w:val="32"/>
+        </w:rPr>
+        <w:t xml:space="preserve"> </w:t>
+      </w:r>
+      <w:r>
+        <w:rPr>
+          <w:rStyle w:val="eop"/>
+          <w:rFonts w:ascii="Calibri" w:hAnsi="Calibri" w:cs="Calibri"/>
+          <w:sz w:val="32"/>
+          <w:szCs w:val="32"/>
+        </w:rPr>
+        <w:t>Our</w:t>
+      </w:r>
+      <w:r>
+        <w:rPr>
+          <w:rStyle w:val="eop"/>
+          <w:rFonts w:ascii="Calibri" w:hAnsi="Calibri" w:cs="Calibri"/>
+          <w:sz w:val="32"/>
+          <w:szCs w:val="32"/>
+        </w:rPr>
+        <w:t xml:space="preserve"> code will </w:t>
+      </w:r>
+      <w:r>
+        <w:rPr>
+          <w:rStyle w:val="eop"/>
+          <w:rFonts w:ascii="Calibri" w:hAnsi="Calibri" w:cs="Calibri"/>
+          <w:sz w:val="32"/>
+          <w:szCs w:val="32"/>
+        </w:rPr>
+        <w:t>not correctly</w:t>
+      </w:r>
+      <w:r>
+        <w:rPr>
+          <w:rStyle w:val="eop"/>
+          <w:rFonts w:ascii="Calibri" w:hAnsi="Calibri" w:cs="Calibri"/>
+          <w:sz w:val="32"/>
+          <w:szCs w:val="32"/>
+        </w:rPr>
+        <w:t xml:space="preserve"> determine </w:t>
+      </w:r>
+      <w:r>
+        <w:rPr>
+          <w:rStyle w:val="eop"/>
+          <w:rFonts w:ascii="Calibri" w:hAnsi="Calibri" w:cs="Calibri"/>
+          <w:sz w:val="32"/>
+          <w:szCs w:val="32"/>
+        </w:rPr>
+        <w:t>whether</w:t>
+      </w:r>
+      <w:r>
+        <w:rPr>
+          <w:rStyle w:val="eop"/>
+          <w:rFonts w:ascii="Calibri" w:hAnsi="Calibri" w:cs="Calibri"/>
+          <w:sz w:val="32"/>
+          <w:szCs w:val="32"/>
+        </w:rPr>
+        <w:t xml:space="preserve"> a user’s speech is correct or incorrect. </w:t>
+      </w:r>
+    </w:p>
+    <w:p>
+      <w:pPr>
+        <w:pStyle w:val="paragraph"/>
+        <w:spacing w:before="0" w:beforeAutospacing="0" w:after="0" w:afterAutospacing="0"/>
+        <w:textAlignment w:val="baseline"/>
+        <w:rPr>
+          <w:rStyle w:val="eop"/>
+          <w:rFonts w:ascii="Calibri" w:hAnsi="Calibri" w:cs="Calibri"/>
+          <w:sz w:val="32"/>
+          <w:szCs w:val="32"/>
+        </w:rPr>
+      </w:pPr>
+      <w:r>
+        <w:rPr>
+          <w:rStyle w:val="eop"/>
+          <w:rFonts w:ascii="Calibri" w:hAnsi="Calibri" w:cs="Calibri"/>
+          <w:b/>
+          <w:bCs/>
+          <w:sz w:val="32"/>
+          <w:szCs w:val="32"/>
+        </w:rPr>
+        <w:t>Impact:</w:t>
+      </w:r>
+      <w:r>
+        <w:rPr>
+          <w:rStyle w:val="eop"/>
+          <w:rFonts w:ascii="Calibri" w:hAnsi="Calibri" w:cs="Calibri"/>
+          <w:b/>
+          <w:bCs/>
+          <w:sz w:val="32"/>
+          <w:szCs w:val="32"/>
+        </w:rPr>
+        <w:t xml:space="preserve"> </w:t>
+      </w:r>
+      <w:r>
+        <w:rPr>
+          <w:rStyle w:val="eop"/>
+          <w:rFonts w:ascii="Calibri" w:hAnsi="Calibri" w:cs="Calibri"/>
+          <w:sz w:val="32"/>
+          <w:szCs w:val="32"/>
+        </w:rPr>
+        <w:t xml:space="preserve">The client's intention for the product to be a learning and research tool will not be realised. </w:t>
+      </w:r>
+    </w:p>
+    <w:p>
+      <w:pPr>
+        <w:pStyle w:val="paragraph"/>
+        <w:spacing w:before="0" w:beforeAutospacing="0" w:after="0" w:afterAutospacing="0"/>
+        <w:textAlignment w:val="baseline"/>
+        <w:rPr>
+          <w:rStyle w:val="eop"/>
+          <w:rFonts w:ascii="Calibri" w:hAnsi="Calibri" w:cs="Calibri"/>
+          <w:sz w:val="32"/>
+          <w:szCs w:val="32"/>
+        </w:rPr>
+      </w:pPr>
+      <w:r>
+        <w:rPr>
+          <w:rStyle w:val="eop"/>
+          <w:rFonts w:ascii="Calibri" w:hAnsi="Calibri" w:cs="Calibri"/>
+          <w:b/>
+          <w:bCs/>
+          <w:sz w:val="32"/>
+          <w:szCs w:val="32"/>
+        </w:rPr>
+        <w:t>Mitigation</w:t>
+      </w:r>
+      <w:r>
+        <w:rPr>
+          <w:rStyle w:val="eop"/>
+          <w:rFonts w:ascii="Calibri" w:hAnsi="Calibri" w:cs="Calibri"/>
+          <w:b/>
+          <w:bCs/>
+          <w:sz w:val="32"/>
+          <w:szCs w:val="32"/>
+        </w:rPr>
+        <w:t xml:space="preserve"> strategy</w:t>
+      </w:r>
+      <w:r>
+        <w:rPr>
+          <w:rStyle w:val="eop"/>
+          <w:rFonts w:ascii="Calibri" w:hAnsi="Calibri" w:cs="Calibri"/>
+          <w:b/>
+          <w:bCs/>
+          <w:sz w:val="32"/>
+          <w:szCs w:val="32"/>
+        </w:rPr>
+        <w:t>:</w:t>
+      </w:r>
+      <w:r>
+        <w:rPr>
+          <w:rStyle w:val="eop"/>
+          <w:rFonts w:ascii="Calibri" w:hAnsi="Calibri" w:cs="Calibri"/>
+          <w:sz w:val="32"/>
+          <w:szCs w:val="32"/>
+        </w:rPr>
+        <w:t xml:space="preserve"> Thoroughly research speech similarity APIs before implementation. Manually verify</w:t>
+      </w:r>
+      <w:r>
+        <w:rPr>
+          <w:rStyle w:val="eop"/>
+          <w:rFonts w:ascii="Calibri" w:hAnsi="Calibri" w:cs="Calibri"/>
+          <w:sz w:val="32"/>
+          <w:szCs w:val="32"/>
+        </w:rPr>
+        <w:t xml:space="preserve"> </w:t>
+      </w:r>
+      <w:r>
+        <w:rPr>
+          <w:rStyle w:val="eop"/>
+          <w:rFonts w:ascii="Calibri" w:hAnsi="Calibri" w:cs="Calibri"/>
+          <w:sz w:val="32"/>
+          <w:szCs w:val="32"/>
+        </w:rPr>
+        <w:t>the platform</w:t>
+      </w:r>
+      <w:r>
+        <w:rPr>
+          <w:rStyle w:val="eop"/>
+          <w:rFonts w:ascii="Calibri" w:hAnsi="Calibri" w:cs="Calibri"/>
+          <w:sz w:val="32"/>
+          <w:szCs w:val="32"/>
+        </w:rPr>
+        <w:t xml:space="preserve"> provid</w:t>
+      </w:r>
+      <w:r>
+        <w:rPr>
+          <w:rStyle w:val="eop"/>
+          <w:rFonts w:ascii="Calibri" w:hAnsi="Calibri" w:cs="Calibri"/>
+          <w:sz w:val="32"/>
+          <w:szCs w:val="32"/>
+        </w:rPr>
+        <w:t xml:space="preserve">es </w:t>
+      </w:r>
+      <w:r>
+        <w:rPr>
+          <w:rStyle w:val="eop"/>
+          <w:rFonts w:ascii="Calibri" w:hAnsi="Calibri" w:cs="Calibri"/>
+          <w:sz w:val="32"/>
+          <w:szCs w:val="32"/>
+        </w:rPr>
+        <w:t>correct feedback</w:t>
+      </w:r>
+      <w:r>
+        <w:rPr>
+          <w:rStyle w:val="eop"/>
+          <w:rFonts w:ascii="Calibri" w:hAnsi="Calibri" w:cs="Calibri"/>
+          <w:sz w:val="32"/>
+          <w:szCs w:val="32"/>
+        </w:rPr>
+        <w:t xml:space="preserve"> with an Italian teacher (e.g., Client)</w:t>
+      </w:r>
+      <w:r>
+        <w:rPr>
+          <w:rStyle w:val="eop"/>
+          <w:rFonts w:ascii="Calibri" w:hAnsi="Calibri" w:cs="Calibri"/>
+          <w:sz w:val="32"/>
+          <w:szCs w:val="32"/>
+        </w:rPr>
+        <w:t>.</w:t>
+      </w:r>
+      <w:r>
+        <w:rPr>
+          <w:rStyle w:val="eop"/>
+          <w:rFonts w:ascii="Calibri" w:hAnsi="Calibri" w:cs="Calibri"/>
+          <w:sz w:val="32"/>
+          <w:szCs w:val="32"/>
+        </w:rPr>
+        <w:t xml:space="preserve"> </w:t>
+      </w:r>
+    </w:p>
+    <w:p>
+      <w:pPr>
+        <w:pStyle w:val="paragraph"/>
+        <w:spacing w:before="0" w:beforeAutospacing="0" w:after="0" w:afterAutospacing="0"/>
+        <w:textAlignment w:val="baseline"/>
+        <w:rPr>
+          <w:rFonts w:ascii="Calibri" w:hAnsi="Calibri" w:cs="Calibri"/>
+          <w:sz w:val="32"/>
+          <w:szCs w:val="32"/>
+        </w:rPr>
+      </w:pPr>
+    </w:p>
+    <w:p>
+      <w:pPr>
+        <w:pStyle w:val="paragraph"/>
+        <w:spacing w:before="0" w:beforeAutospacing="0" w:after="0" w:afterAutospacing="0"/>
+        <w:textAlignment w:val="baseline"/>
+        <w:rPr>
+          <w:rFonts w:ascii="Calibri" w:hAnsi="Calibri" w:cs="Calibri"/>
+          <w:sz w:val="32"/>
+          <w:szCs w:val="32"/>
+        </w:rPr>
+      </w:pPr>
+      <w:r>
+        <w:rPr>
+          <w:rFonts w:ascii="Calibri" w:hAnsi="Calibri" w:cs="Calibri"/>
+          <w:b/>
+          <w:bCs/>
+          <w:sz w:val="32"/>
+          <w:szCs w:val="32"/>
+        </w:rPr>
+        <w:t>Risk 2</w:t>
+      </w:r>
+      <w:r>
+        <w:rPr>
+          <w:rFonts w:ascii="Calibri" w:hAnsi="Calibri" w:cs="Calibri"/>
+          <w:sz w:val="32"/>
+          <w:szCs w:val="32"/>
+        </w:rPr>
+        <w:t xml:space="preserve">: </w:t>
+      </w:r>
+      <w:r>
+        <w:rPr>
+          <w:rFonts w:ascii="Calibri" w:hAnsi="Calibri" w:cs="Calibri"/>
+          <w:sz w:val="32"/>
+          <w:szCs w:val="32"/>
+        </w:rPr>
+        <w:t>Violating i</w:t>
+      </w:r>
+      <w:r>
+        <w:rPr>
+          <w:rFonts w:ascii="Calibri" w:hAnsi="Calibri" w:cs="Calibri"/>
+          <w:sz w:val="32"/>
+          <w:szCs w:val="32"/>
+        </w:rPr>
+        <w:t xml:space="preserve">ntellectual property </w:t>
+      </w:r>
+      <w:r>
+        <w:rPr>
+          <w:rFonts w:ascii="Calibri" w:hAnsi="Calibri" w:cs="Calibri"/>
+          <w:sz w:val="32"/>
+          <w:szCs w:val="32"/>
+        </w:rPr>
+        <w:t xml:space="preserve">rights, potentially with the </w:t>
+      </w:r>
+      <w:r>
+        <w:rPr>
+          <w:rFonts w:ascii="Calibri" w:hAnsi="Calibri" w:cs="Calibri"/>
+          <w:sz w:val="32"/>
+          <w:szCs w:val="32"/>
+        </w:rPr>
+        <w:t xml:space="preserve">Italian audio </w:t>
+      </w:r>
+      <w:r>
+        <w:rPr>
+          <w:rFonts w:ascii="Calibri" w:hAnsi="Calibri" w:cs="Calibri"/>
+          <w:sz w:val="32"/>
+          <w:szCs w:val="32"/>
+        </w:rPr>
+        <w:t>used in questions</w:t>
+      </w:r>
+      <w:r>
+        <w:rPr>
+          <w:rFonts w:ascii="Calibri" w:hAnsi="Calibri" w:cs="Calibri"/>
+          <w:sz w:val="32"/>
+          <w:szCs w:val="32"/>
+        </w:rPr>
+        <w:t xml:space="preserve">. </w:t>
+      </w:r>
+    </w:p>
+    <w:p>
+      <w:pPr>
+        <w:pStyle w:val="paragraph"/>
+        <w:spacing w:before="0" w:beforeAutospacing="0" w:after="0" w:afterAutospacing="0"/>
+        <w:textAlignment w:val="baseline"/>
+        <w:rPr>
+          <w:rFonts w:ascii="Calibri" w:hAnsi="Calibri" w:cs="Calibri"/>
+          <w:sz w:val="32"/>
+          <w:szCs w:val="32"/>
+        </w:rPr>
+      </w:pPr>
+      <w:r>
+        <w:rPr>
+          <w:rFonts w:ascii="Calibri" w:hAnsi="Calibri" w:cs="Calibri"/>
+          <w:b/>
+          <w:bCs/>
+          <w:sz w:val="32"/>
+          <w:szCs w:val="32"/>
+        </w:rPr>
+        <w:t xml:space="preserve">Impact: </w:t>
+      </w:r>
+      <w:r>
+        <w:rPr>
+          <w:rFonts w:ascii="Calibri" w:hAnsi="Calibri" w:cs="Calibri"/>
+          <w:sz w:val="32"/>
+          <w:szCs w:val="32"/>
+        </w:rPr>
+        <w:t xml:space="preserve">Using audio we do not have access to could put </w:t>
+      </w:r>
+      <w:r>
+        <w:rPr>
+          <w:rFonts w:ascii="Calibri" w:hAnsi="Calibri" w:cs="Calibri"/>
+          <w:sz w:val="32"/>
+          <w:szCs w:val="32"/>
+        </w:rPr>
+        <w:t xml:space="preserve">relevant stakeholders </w:t>
+      </w:r>
+      <w:r>
+        <w:rPr>
+          <w:rFonts w:ascii="Calibri" w:hAnsi="Calibri" w:cs="Calibri"/>
+          <w:sz w:val="32"/>
+          <w:szCs w:val="32"/>
+        </w:rPr>
+        <w:t xml:space="preserve">at risk legally. </w:t>
+      </w:r>
+    </w:p>
+    <w:p>
+      <w:pPr>
+        <w:pStyle w:val="paragraph"/>
+        <w:spacing w:before="0" w:beforeAutospacing="0" w:after="0" w:afterAutospacing="0"/>
+        <w:textAlignment w:val="baseline"/>
+        <w:rPr>
+          <w:rFonts w:ascii="Calibri" w:hAnsi="Calibri" w:cs="Calibri"/>
+          <w:sz w:val="32"/>
+          <w:szCs w:val="32"/>
+        </w:rPr>
+      </w:pPr>
+      <w:r>
+        <w:rPr>
+          <w:rFonts w:ascii="Calibri" w:hAnsi="Calibri" w:cs="Calibri"/>
+          <w:b/>
+          <w:bCs/>
+          <w:sz w:val="32"/>
+          <w:szCs w:val="32"/>
+        </w:rPr>
+        <w:t xml:space="preserve">Mitigation strategy: </w:t>
+      </w:r>
+      <w:r>
+        <w:rPr>
+          <w:rFonts w:ascii="Calibri" w:hAnsi="Calibri" w:cs="Calibri"/>
+          <w:sz w:val="32"/>
+          <w:szCs w:val="32"/>
+        </w:rPr>
+        <w:t>Ensure</w:t>
+      </w:r>
+      <w:r>
+        <w:rPr>
+          <w:rFonts w:ascii="Calibri" w:hAnsi="Calibri" w:cs="Calibri"/>
+          <w:sz w:val="32"/>
+          <w:szCs w:val="32"/>
+        </w:rPr>
+        <w:t xml:space="preserve"> </w:t>
+      </w:r>
+      <w:r>
+        <w:rPr>
+          <w:rFonts w:ascii="Calibri" w:hAnsi="Calibri" w:cs="Calibri"/>
+          <w:sz w:val="32"/>
+          <w:szCs w:val="32"/>
+        </w:rPr>
+        <w:t xml:space="preserve">the </w:t>
+      </w:r>
+      <w:r>
+        <w:rPr>
+          <w:rFonts w:ascii="Calibri" w:hAnsi="Calibri" w:cs="Calibri"/>
+          <w:sz w:val="32"/>
+          <w:szCs w:val="32"/>
+        </w:rPr>
+        <w:t xml:space="preserve">audio </w:t>
+      </w:r>
+      <w:r>
+        <w:rPr>
+          <w:rFonts w:ascii="Calibri" w:hAnsi="Calibri" w:cs="Calibri"/>
+          <w:sz w:val="32"/>
+          <w:szCs w:val="32"/>
+        </w:rPr>
+        <w:t>used</w:t>
+      </w:r>
+      <w:r>
+        <w:rPr>
+          <w:rFonts w:ascii="Calibri" w:hAnsi="Calibri" w:cs="Calibri"/>
+          <w:sz w:val="32"/>
+          <w:szCs w:val="32"/>
+        </w:rPr>
+        <w:t xml:space="preserve"> is in the public domain</w:t>
+      </w:r>
+      <w:r>
+        <w:rPr>
+          <w:rFonts w:ascii="Calibri" w:hAnsi="Calibri" w:cs="Calibri"/>
+          <w:sz w:val="32"/>
+          <w:szCs w:val="32"/>
+        </w:rPr>
+        <w:t>, owned by the Client</w:t>
+      </w:r>
+      <w:r>
+        <w:rPr>
+          <w:rFonts w:ascii="Calibri" w:hAnsi="Calibri" w:cs="Calibri"/>
+          <w:sz w:val="32"/>
+          <w:szCs w:val="32"/>
+        </w:rPr>
+        <w:t xml:space="preserve"> or </w:t>
+      </w:r>
+      <w:r>
+        <w:rPr>
+          <w:rFonts w:ascii="Calibri" w:hAnsi="Calibri" w:cs="Calibri"/>
+          <w:sz w:val="32"/>
+          <w:szCs w:val="32"/>
+        </w:rPr>
+        <w:t>we have obtained and documented the appropriate permissions to use the audio</w:t>
+      </w:r>
+      <w:r>
+        <w:rPr>
+          <w:rFonts w:ascii="Calibri" w:hAnsi="Calibri" w:cs="Calibri"/>
+          <w:sz w:val="32"/>
+          <w:szCs w:val="32"/>
+        </w:rPr>
+        <w:t>.</w:t>
       </w:r>
     </w:p>
     <w:p>
@@ -97,10 +585,6 @@
     <w:p>
       <w:pPr>
         <w:pStyle w:val="paragraph"/>
-        <w:numPr>
-          <w:ilvl w:val="0"/>
-          <w:numId w:val="7"/>
-        </w:numPr>
         <w:spacing w:before="0" w:beforeAutospacing="0" w:after="0" w:afterAutospacing="0"/>
         <w:textAlignment w:val="baseline"/>
         <w:rPr>
@@ -112,35 +596,90 @@
       <w:r>
         <w:rPr>
           <w:rFonts w:ascii="Calibri" w:hAnsi="Calibri" w:cs="Calibri"/>
-          <w:sz w:val="32"/>
-          <w:szCs w:val="32"/>
-        </w:rPr>
-        <w:t xml:space="preserve">Another risk to our project is using intellectual property we do not legally have the right to use, specifically the Italian audio we will use. Using </w:t>
-      </w:r>
-      <w:proofErr w:type="gramStart"/>
-      <w:r>
-        <w:rPr>
-          <w:rFonts w:ascii="Calibri" w:hAnsi="Calibri" w:cs="Calibri"/>
-          <w:sz w:val="32"/>
-          <w:szCs w:val="32"/>
-        </w:rPr>
-        <w:t>audio</w:t>
-      </w:r>
-      <w:proofErr w:type="gramEnd"/>
-      <w:r>
-        <w:rPr>
-          <w:rFonts w:ascii="Calibri" w:hAnsi="Calibri" w:cs="Calibri"/>
-          <w:sz w:val="32"/>
-          <w:szCs w:val="32"/>
-        </w:rPr>
-        <w:t xml:space="preserve"> we do not have access to could put the client at risk legally. We will mitigate this risk by only using audio that is in the public domain or creating our own new audio if required.</w:t>
+          <w:b/>
+          <w:bCs/>
+          <w:sz w:val="32"/>
+          <w:szCs w:val="32"/>
+        </w:rPr>
+        <w:t>Risk 3:</w:t>
+      </w:r>
+      <w:r>
+        <w:rPr>
+          <w:rFonts w:ascii="Calibri" w:hAnsi="Calibri" w:cs="Calibri"/>
+          <w:sz w:val="32"/>
+          <w:szCs w:val="32"/>
+        </w:rPr>
+        <w:t xml:space="preserve"> I</w:t>
+      </w:r>
+      <w:r>
+        <w:rPr>
+          <w:rFonts w:ascii="Calibri" w:hAnsi="Calibri" w:cs="Calibri"/>
+          <w:sz w:val="32"/>
+          <w:szCs w:val="32"/>
+        </w:rPr>
+        <w:t xml:space="preserve">ncongruence between </w:t>
+      </w:r>
+      <w:r>
+        <w:rPr>
+          <w:rFonts w:ascii="Calibri" w:hAnsi="Calibri" w:cs="Calibri"/>
+          <w:sz w:val="32"/>
+          <w:szCs w:val="32"/>
+        </w:rPr>
+        <w:t xml:space="preserve">the </w:t>
+      </w:r>
+      <w:r>
+        <w:rPr>
+          <w:rFonts w:ascii="Calibri" w:hAnsi="Calibri" w:cs="Calibri"/>
+          <w:sz w:val="32"/>
+          <w:szCs w:val="32"/>
+        </w:rPr>
+        <w:t>client</w:t>
+      </w:r>
+      <w:r>
+        <w:rPr>
+          <w:rFonts w:ascii="Calibri" w:hAnsi="Calibri" w:cs="Calibri"/>
+          <w:sz w:val="32"/>
+          <w:szCs w:val="32"/>
+        </w:rPr>
+        <w:t>’</w:t>
+      </w:r>
+      <w:r>
+        <w:rPr>
+          <w:rFonts w:ascii="Calibri" w:hAnsi="Calibri" w:cs="Calibri"/>
+          <w:sz w:val="32"/>
+          <w:szCs w:val="32"/>
+        </w:rPr>
+        <w:t xml:space="preserve">s expectations </w:t>
+      </w:r>
+      <w:r>
+        <w:rPr>
+          <w:rFonts w:ascii="Calibri" w:hAnsi="Calibri" w:cs="Calibri"/>
+          <w:sz w:val="32"/>
+          <w:szCs w:val="32"/>
+        </w:rPr>
+        <w:t xml:space="preserve">for the project </w:t>
+      </w:r>
+      <w:r>
+        <w:rPr>
+          <w:rFonts w:ascii="Calibri" w:hAnsi="Calibri" w:cs="Calibri"/>
+          <w:sz w:val="32"/>
+          <w:szCs w:val="32"/>
+        </w:rPr>
+        <w:t xml:space="preserve">and what </w:t>
+      </w:r>
+      <w:r>
+        <w:rPr>
+          <w:rFonts w:ascii="Calibri" w:hAnsi="Calibri" w:cs="Calibri"/>
+          <w:sz w:val="32"/>
+          <w:szCs w:val="32"/>
+        </w:rPr>
+        <w:t>our team produces.</w:t>
       </w:r>
     </w:p>
     <w:p>
       <w:pPr>
         <w:pStyle w:val="paragraph"/>
         <w:spacing w:before="0" w:beforeAutospacing="0" w:after="0" w:afterAutospacing="0"/>
-        <w:ind w:left="720"/>
         <w:textAlignment w:val="baseline"/>
         <w:rPr>
           <w:rFonts w:ascii="Calibri" w:hAnsi="Calibri" w:cs="Calibri"/>
@@ -148,14 +687,76 @@
           <w:szCs w:val="32"/>
         </w:rPr>
       </w:pPr>
+      <w:r>
+        <w:rPr>
+          <w:rFonts w:ascii="Calibri" w:hAnsi="Calibri" w:cs="Calibri"/>
+          <w:b/>
+          <w:bCs/>
+          <w:sz w:val="32"/>
+          <w:szCs w:val="32"/>
+        </w:rPr>
+        <w:t>Impact:</w:t>
+      </w:r>
+      <w:r>
+        <w:rPr>
+          <w:rFonts w:ascii="Calibri" w:hAnsi="Calibri" w:cs="Calibri"/>
+          <w:sz w:val="32"/>
+          <w:szCs w:val="32"/>
+        </w:rPr>
+        <w:t xml:space="preserve"> </w:t>
+      </w:r>
+      <w:r>
+        <w:rPr>
+          <w:rFonts w:ascii="Calibri" w:hAnsi="Calibri" w:cs="Calibri"/>
+          <w:sz w:val="32"/>
+          <w:szCs w:val="32"/>
+        </w:rPr>
+        <w:t>W</w:t>
+      </w:r>
+      <w:r>
+        <w:rPr>
+          <w:rFonts w:ascii="Calibri" w:hAnsi="Calibri" w:cs="Calibri"/>
+          <w:sz w:val="32"/>
+          <w:szCs w:val="32"/>
+        </w:rPr>
+        <w:t>ast</w:t>
+      </w:r>
+      <w:r>
+        <w:rPr>
+          <w:rFonts w:ascii="Calibri" w:hAnsi="Calibri" w:cs="Calibri"/>
+          <w:sz w:val="32"/>
+          <w:szCs w:val="32"/>
+        </w:rPr>
+        <w:t>e of</w:t>
+      </w:r>
+      <w:r>
+        <w:rPr>
+          <w:rFonts w:ascii="Calibri" w:hAnsi="Calibri" w:cs="Calibri"/>
+          <w:sz w:val="32"/>
+          <w:szCs w:val="32"/>
+        </w:rPr>
+        <w:t xml:space="preserve"> time and effort for our team members</w:t>
+      </w:r>
+      <w:r>
+        <w:rPr>
+          <w:rFonts w:ascii="Calibri" w:hAnsi="Calibri" w:cs="Calibri"/>
+          <w:sz w:val="32"/>
+          <w:szCs w:val="32"/>
+        </w:rPr>
+        <w:t xml:space="preserve"> and the Client</w:t>
+      </w:r>
+      <w:r>
+        <w:rPr>
+          <w:rFonts w:ascii="Calibri" w:hAnsi="Calibri" w:cs="Calibri"/>
+          <w:sz w:val="32"/>
+          <w:szCs w:val="32"/>
+        </w:rPr>
+        <w:t xml:space="preserve">. </w:t>
+      </w:r>
     </w:p>
     <w:p>
       <w:pPr>
         <w:pStyle w:val="paragraph"/>
-        <w:numPr>
-          <w:ilvl w:val="0"/>
-          <w:numId w:val="7"/>
-        </w:numPr>
         <w:spacing w:before="0" w:beforeAutospacing="0" w:after="0" w:afterAutospacing="0"/>
         <w:textAlignment w:val="baseline"/>
         <w:rPr>
@@ -167,82 +768,124 @@
       <w:r>
         <w:rPr>
           <w:rFonts w:ascii="Calibri" w:hAnsi="Calibri" w:cs="Calibri"/>
-          <w:sz w:val="32"/>
-          <w:szCs w:val="32"/>
-        </w:rPr>
-        <w:t>It is possible that there can be an i</w:t>
-      </w:r>
-      <w:r>
-        <w:rPr>
-          <w:rFonts w:ascii="Calibri" w:hAnsi="Calibri" w:cs="Calibri"/>
-          <w:sz w:val="32"/>
-          <w:szCs w:val="32"/>
-        </w:rPr>
-        <w:t xml:space="preserve">ncongruence between </w:t>
-      </w:r>
-      <w:r>
-        <w:rPr>
-          <w:rFonts w:ascii="Calibri" w:hAnsi="Calibri" w:cs="Calibri"/>
-          <w:sz w:val="32"/>
-          <w:szCs w:val="32"/>
-        </w:rPr>
-        <w:t xml:space="preserve">the </w:t>
-      </w:r>
-      <w:r>
-        <w:rPr>
-          <w:rFonts w:ascii="Calibri" w:hAnsi="Calibri" w:cs="Calibri"/>
-          <w:sz w:val="32"/>
-          <w:szCs w:val="32"/>
-        </w:rPr>
-        <w:t>client</w:t>
-      </w:r>
-      <w:r>
-        <w:rPr>
-          <w:rFonts w:ascii="Calibri" w:hAnsi="Calibri" w:cs="Calibri"/>
-          <w:sz w:val="32"/>
-          <w:szCs w:val="32"/>
-        </w:rPr>
-        <w:t>’</w:t>
-      </w:r>
-      <w:r>
-        <w:rPr>
-          <w:rFonts w:ascii="Calibri" w:hAnsi="Calibri" w:cs="Calibri"/>
-          <w:sz w:val="32"/>
-          <w:szCs w:val="32"/>
-        </w:rPr>
-        <w:t xml:space="preserve">s expectations </w:t>
-      </w:r>
-      <w:r>
-        <w:rPr>
-          <w:rFonts w:ascii="Calibri" w:hAnsi="Calibri" w:cs="Calibri"/>
-          <w:sz w:val="32"/>
-          <w:szCs w:val="32"/>
-        </w:rPr>
-        <w:t xml:space="preserve">for the project </w:t>
-      </w:r>
-      <w:r>
-        <w:rPr>
-          <w:rFonts w:ascii="Calibri" w:hAnsi="Calibri" w:cs="Calibri"/>
-          <w:sz w:val="32"/>
-          <w:szCs w:val="32"/>
-        </w:rPr>
-        <w:t>and what we are able to achieve</w:t>
-      </w:r>
-      <w:r>
-        <w:rPr>
-          <w:rFonts w:ascii="Calibri" w:hAnsi="Calibri" w:cs="Calibri"/>
-          <w:sz w:val="32"/>
-          <w:szCs w:val="32"/>
-        </w:rPr>
-        <w:t xml:space="preserve"> as a team, which could re</w:t>
-      </w:r>
-      <w:r>
-        <w:rPr>
-          <w:rFonts w:ascii="Calibri" w:hAnsi="Calibri" w:cs="Calibri"/>
-          <w:sz w:val="32"/>
-          <w:szCs w:val="32"/>
-        </w:rPr>
-        <w:t>sult in wasted time and effort for our team members. We aim to mitigate this risk by frequently meeting with the client to keep her up to date on what we have achieved and what we are planning to achieve.</w:t>
+          <w:b/>
+          <w:bCs/>
+          <w:sz w:val="32"/>
+          <w:szCs w:val="32"/>
+        </w:rPr>
+        <w:t xml:space="preserve">Mitigation strategy: </w:t>
+      </w:r>
+      <w:r>
+        <w:rPr>
+          <w:rFonts w:ascii="Calibri" w:hAnsi="Calibri" w:cs="Calibri"/>
+          <w:sz w:val="32"/>
+          <w:szCs w:val="32"/>
+        </w:rPr>
+        <w:t>Conduct f</w:t>
+      </w:r>
+      <w:r>
+        <w:rPr>
+          <w:rFonts w:ascii="Calibri" w:hAnsi="Calibri" w:cs="Calibri"/>
+          <w:sz w:val="32"/>
+          <w:szCs w:val="32"/>
+        </w:rPr>
+        <w:t>requent meeting</w:t>
+      </w:r>
+      <w:r>
+        <w:rPr>
+          <w:rFonts w:ascii="Calibri" w:hAnsi="Calibri" w:cs="Calibri"/>
+          <w:sz w:val="32"/>
+          <w:szCs w:val="32"/>
+        </w:rPr>
+        <w:t>s</w:t>
+      </w:r>
+      <w:r>
+        <w:rPr>
+          <w:rFonts w:ascii="Calibri" w:hAnsi="Calibri" w:cs="Calibri"/>
+          <w:sz w:val="32"/>
+          <w:szCs w:val="32"/>
+        </w:rPr>
+        <w:t xml:space="preserve"> with the client</w:t>
+      </w:r>
+      <w:r>
+        <w:rPr>
+          <w:rFonts w:ascii="Calibri" w:hAnsi="Calibri" w:cs="Calibri"/>
+          <w:sz w:val="32"/>
+          <w:szCs w:val="32"/>
+        </w:rPr>
+        <w:t>, where conversations are non-technical and comprehensible by the client. Focus on uncovering the client’s stories as well as</w:t>
+      </w:r>
+      <w:r>
+        <w:rPr>
+          <w:rFonts w:ascii="Calibri" w:hAnsi="Calibri" w:cs="Calibri"/>
+          <w:sz w:val="32"/>
+          <w:szCs w:val="32"/>
+        </w:rPr>
+        <w:t xml:space="preserve"> </w:t>
+      </w:r>
+      <w:r>
+        <w:rPr>
+          <w:rFonts w:ascii="Calibri" w:hAnsi="Calibri" w:cs="Calibri"/>
+          <w:sz w:val="32"/>
+          <w:szCs w:val="32"/>
+        </w:rPr>
+        <w:t>updating the team's</w:t>
+      </w:r>
+      <w:r>
+        <w:rPr>
+          <w:rFonts w:ascii="Calibri" w:hAnsi="Calibri" w:cs="Calibri"/>
+          <w:sz w:val="32"/>
+          <w:szCs w:val="32"/>
+        </w:rPr>
+        <w:t xml:space="preserve"> </w:t>
+      </w:r>
+      <w:r>
+        <w:rPr>
+          <w:rFonts w:ascii="Calibri" w:hAnsi="Calibri" w:cs="Calibri"/>
+          <w:sz w:val="32"/>
+          <w:szCs w:val="32"/>
+        </w:rPr>
+        <w:t>a</w:t>
+      </w:r>
+      <w:r>
+        <w:rPr>
+          <w:rFonts w:ascii="Calibri" w:hAnsi="Calibri" w:cs="Calibri"/>
+          <w:sz w:val="32"/>
+          <w:szCs w:val="32"/>
+        </w:rPr>
+        <w:t>chieve</w:t>
+      </w:r>
+      <w:r>
+        <w:rPr>
+          <w:rFonts w:ascii="Calibri" w:hAnsi="Calibri" w:cs="Calibri"/>
+          <w:sz w:val="32"/>
+          <w:szCs w:val="32"/>
+        </w:rPr>
+        <w:t>ments</w:t>
+      </w:r>
+      <w:r>
+        <w:rPr>
+          <w:rFonts w:ascii="Calibri" w:hAnsi="Calibri" w:cs="Calibri"/>
+          <w:sz w:val="32"/>
+          <w:szCs w:val="32"/>
+        </w:rPr>
+        <w:t xml:space="preserve"> </w:t>
+      </w:r>
+      <w:r>
+        <w:rPr>
+          <w:rFonts w:ascii="Calibri" w:hAnsi="Calibri" w:cs="Calibri"/>
+          <w:sz w:val="32"/>
+          <w:szCs w:val="32"/>
+        </w:rPr>
+        <w:t>in relation to the planned achievements</w:t>
+      </w:r>
+      <w:r>
+        <w:rPr>
+          <w:rFonts w:ascii="Calibri" w:hAnsi="Calibri" w:cs="Calibri"/>
+          <w:sz w:val="32"/>
+          <w:szCs w:val="32"/>
+        </w:rPr>
+        <w:t>.</w:t>
       </w:r>
     </w:p>
     <w:p>
@@ -258,10 +901,6 @@
     <w:p>
       <w:pPr>
         <w:pStyle w:val="paragraph"/>
-        <w:numPr>
-          <w:ilvl w:val="0"/>
-          <w:numId w:val="7"/>
-        </w:numPr>
         <w:spacing w:before="0" w:beforeAutospacing="0" w:after="0" w:afterAutospacing="0"/>
         <w:textAlignment w:val="baseline"/>
         <w:rPr>
@@ -273,29 +912,79 @@
       <w:r>
         <w:rPr>
           <w:rFonts w:ascii="Calibri" w:hAnsi="Calibri" w:cs="Calibri"/>
-          <w:sz w:val="32"/>
-          <w:szCs w:val="32"/>
-        </w:rPr>
-        <w:t>Due to the fact that our project will require us to store user and client data in order to provide feedback compared to past performances, there is risk of user privacy being violated if our data is not stored in a secure way. We will mitigate this risk by following the relevant cybersecurity guidelines and procedures while working on our project.</w:t>
+          <w:b/>
+          <w:bCs/>
+          <w:sz w:val="32"/>
+          <w:szCs w:val="32"/>
+        </w:rPr>
+        <w:t>Risk 4:</w:t>
+      </w:r>
+      <w:r>
+        <w:rPr>
+          <w:rFonts w:ascii="Calibri" w:hAnsi="Calibri" w:cs="Calibri"/>
+          <w:sz w:val="32"/>
+          <w:szCs w:val="32"/>
+        </w:rPr>
+        <w:t xml:space="preserve"> </w:t>
+      </w:r>
+      <w:r>
+        <w:rPr>
+          <w:rFonts w:ascii="Calibri" w:hAnsi="Calibri" w:cs="Calibri"/>
+          <w:sz w:val="32"/>
+          <w:szCs w:val="32"/>
+        </w:rPr>
+        <w:t>User</w:t>
+      </w:r>
+      <w:r>
+        <w:rPr>
+          <w:rFonts w:ascii="Calibri" w:hAnsi="Calibri" w:cs="Calibri"/>
+          <w:sz w:val="32"/>
+          <w:szCs w:val="32"/>
+        </w:rPr>
+        <w:t xml:space="preserve"> privacy violat</w:t>
+      </w:r>
+      <w:r>
+        <w:rPr>
+          <w:rFonts w:ascii="Calibri" w:hAnsi="Calibri" w:cs="Calibri"/>
+          <w:sz w:val="32"/>
+          <w:szCs w:val="32"/>
+        </w:rPr>
+        <w:t>ions and/or data leaks, or other security compromises.</w:t>
       </w:r>
     </w:p>
     <w:p>
       <w:pPr>
-        <w:pStyle w:val="ListParagraph"/>
-        <w:rPr>
-          <w:rFonts w:ascii="Calibri" w:hAnsi="Calibri" w:cs="Calibri"/>
-          <w:sz w:val="32"/>
-          <w:szCs w:val="32"/>
-        </w:rPr>
-      </w:pPr>
+        <w:pStyle w:val="paragraph"/>
+        <w:spacing w:before="0" w:beforeAutospacing="0" w:after="0" w:afterAutospacing="0"/>
+        <w:textAlignment w:val="baseline"/>
+        <w:rPr>
+          <w:rFonts w:ascii="Calibri" w:hAnsi="Calibri" w:cs="Calibri"/>
+          <w:sz w:val="32"/>
+          <w:szCs w:val="32"/>
+        </w:rPr>
+      </w:pPr>
+      <w:r>
+        <w:rPr>
+          <w:rFonts w:ascii="Calibri" w:hAnsi="Calibri" w:cs="Calibri"/>
+          <w:b/>
+          <w:bCs/>
+          <w:sz w:val="32"/>
+          <w:szCs w:val="32"/>
+        </w:rPr>
+        <w:t xml:space="preserve">Impact: </w:t>
+      </w:r>
+      <w:r>
+        <w:rPr>
+          <w:rFonts w:ascii="Calibri" w:hAnsi="Calibri" w:cs="Calibri"/>
+          <w:sz w:val="32"/>
+          <w:szCs w:val="32"/>
+        </w:rPr>
+        <w:t xml:space="preserve">Security compromises entail many scenarios, but a particularly troublesome example would be students being able to cheat on tests or otherwise falsify their marks. </w:t>
+      </w:r>
     </w:p>
     <w:p>
       <w:pPr>
         <w:pStyle w:val="paragraph"/>
-        <w:numPr>
-          <w:ilvl w:val="0"/>
-          <w:numId w:val="7"/>
-        </w:numPr>
         <w:spacing w:before="0" w:beforeAutospacing="0" w:after="0" w:afterAutospacing="0"/>
         <w:textAlignment w:val="baseline"/>
         <w:rPr>
@@ -307,21 +996,294 @@
       <w:r>
         <w:rPr>
           <w:rFonts w:ascii="Calibri" w:hAnsi="Calibri" w:cs="Calibri"/>
-          <w:sz w:val="32"/>
-          <w:szCs w:val="32"/>
-        </w:rPr>
-        <w:t xml:space="preserve">The final main risk is not completing our project by the deadline. The main ways we will avoid this will be staying in communication as a team and clearly defining each individuals’ tasks and the deadlines for those tasks, preventing the scope of </w:t>
-      </w:r>
-      <w:r>
-        <w:rPr>
-          <w:rFonts w:ascii="Calibri" w:hAnsi="Calibri" w:cs="Calibri"/>
+          <w:b/>
+          <w:bCs/>
           <w:sz w:val="32"/>
           <w:szCs w:val="32"/>
         </w:rPr>
         <w:lastRenderedPageBreak/>
-        <w:t xml:space="preserve">our project from increasing and checking in on team members if </w:t>
-      </w:r>
-      <w:proofErr w:type="spellStart"/>
+        <w:t xml:space="preserve">Mitigation strategy: </w:t>
+      </w:r>
+      <w:r>
+        <w:rPr>
+          <w:rFonts w:ascii="Calibri" w:hAnsi="Calibri" w:cs="Calibri"/>
+          <w:sz w:val="32"/>
+          <w:szCs w:val="32"/>
+        </w:rPr>
+        <w:t>Follow</w:t>
+      </w:r>
+      <w:r>
+        <w:rPr>
+          <w:rFonts w:ascii="Calibri" w:hAnsi="Calibri" w:cs="Calibri"/>
+          <w:sz w:val="32"/>
+          <w:szCs w:val="32"/>
+        </w:rPr>
+        <w:t xml:space="preserve"> the relevant cybersecurity guidelines and procedures </w:t>
+      </w:r>
+      <w:r>
+        <w:rPr>
+          <w:rFonts w:ascii="Calibri" w:hAnsi="Calibri" w:cs="Calibri"/>
+          <w:sz w:val="32"/>
+          <w:szCs w:val="32"/>
+        </w:rPr>
+        <w:t>while developing our project</w:t>
+      </w:r>
+      <w:r>
+        <w:rPr>
+          <w:rFonts w:ascii="Calibri" w:hAnsi="Calibri" w:cs="Calibri"/>
+          <w:sz w:val="32"/>
+          <w:szCs w:val="32"/>
+        </w:rPr>
+        <w:t>.</w:t>
+      </w:r>
+    </w:p>
+    <w:p>
+      <w:pPr>
+        <w:pStyle w:val="ListParagraph"/>
+        <w:rPr>
+          <w:rFonts w:ascii="Calibri" w:hAnsi="Calibri" w:cs="Calibri"/>
+          <w:sz w:val="32"/>
+          <w:szCs w:val="32"/>
+        </w:rPr>
+      </w:pPr>
+    </w:p>
+    <w:p>
+      <w:pPr>
+        <w:pStyle w:val="paragraph"/>
+        <w:spacing w:before="0" w:beforeAutospacing="0" w:after="0" w:afterAutospacing="0"/>
+        <w:textAlignment w:val="baseline"/>
+        <w:rPr>
+          <w:rFonts w:ascii="Calibri" w:hAnsi="Calibri" w:cs="Calibri"/>
+          <w:sz w:val="32"/>
+          <w:szCs w:val="32"/>
+        </w:rPr>
+      </w:pPr>
+      <w:r>
+        <w:rPr>
+          <w:rFonts w:ascii="Calibri" w:hAnsi="Calibri" w:cs="Calibri"/>
+          <w:b/>
+          <w:bCs/>
+          <w:sz w:val="32"/>
+          <w:szCs w:val="32"/>
+        </w:rPr>
+        <w:t>Risk 5:</w:t>
+      </w:r>
+      <w:r>
+        <w:rPr>
+          <w:rFonts w:ascii="Calibri" w:hAnsi="Calibri" w:cs="Calibri"/>
+          <w:sz w:val="32"/>
+          <w:szCs w:val="32"/>
+        </w:rPr>
+        <w:t xml:space="preserve"> N</w:t>
+      </w:r>
+      <w:r>
+        <w:rPr>
+          <w:rFonts w:ascii="Calibri" w:hAnsi="Calibri" w:cs="Calibri"/>
+          <w:sz w:val="32"/>
+          <w:szCs w:val="32"/>
+        </w:rPr>
+        <w:t>ot completing our project by the deadline</w:t>
+      </w:r>
+      <w:r>
+        <w:rPr>
+          <w:rFonts w:ascii="Calibri" w:hAnsi="Calibri" w:cs="Calibri"/>
+          <w:sz w:val="32"/>
+          <w:szCs w:val="32"/>
+        </w:rPr>
+        <w:t>, determined by project acceptance tests</w:t>
+      </w:r>
+      <w:r>
+        <w:rPr>
+          <w:rFonts w:ascii="Calibri" w:hAnsi="Calibri" w:cs="Calibri"/>
+          <w:sz w:val="32"/>
+          <w:szCs w:val="32"/>
+        </w:rPr>
+        <w:t xml:space="preserve">. </w:t>
+      </w:r>
+    </w:p>
+    <w:p>
+      <w:pPr>
+        <w:pStyle w:val="paragraph"/>
+        <w:spacing w:before="0" w:beforeAutospacing="0" w:after="0" w:afterAutospacing="0"/>
+        <w:textAlignment w:val="baseline"/>
+        <w:rPr>
+          <w:rFonts w:ascii="Calibri" w:hAnsi="Calibri" w:cs="Calibri"/>
+          <w:sz w:val="32"/>
+          <w:szCs w:val="32"/>
+        </w:rPr>
+      </w:pPr>
+      <w:r>
+        <w:rPr>
+          <w:rFonts w:ascii="Calibri" w:hAnsi="Calibri" w:cs="Calibri"/>
+          <w:b/>
+          <w:bCs/>
+          <w:sz w:val="32"/>
+          <w:szCs w:val="32"/>
+        </w:rPr>
+        <w:t xml:space="preserve">Impact: </w:t>
+      </w:r>
+      <w:r>
+        <w:rPr>
+          <w:rFonts w:ascii="Calibri" w:hAnsi="Calibri" w:cs="Calibri"/>
+          <w:sz w:val="32"/>
+          <w:szCs w:val="32"/>
+        </w:rPr>
+        <w:t xml:space="preserve">The project </w:t>
+      </w:r>
+      <w:r>
+        <w:rPr>
+          <w:rFonts w:ascii="Calibri" w:hAnsi="Calibri" w:cs="Calibri"/>
+          <w:sz w:val="32"/>
+          <w:szCs w:val="32"/>
+        </w:rPr>
+        <w:t xml:space="preserve">is unusable, and the Client’s effort and time have been wasted. </w:t>
+      </w:r>
+    </w:p>
+    <w:p>
+      <w:pPr>
+        <w:pStyle w:val="paragraph"/>
+        <w:spacing w:before="0" w:beforeAutospacing="0" w:after="0" w:afterAutospacing="0"/>
+        <w:textAlignment w:val="baseline"/>
+        <w:rPr>
+          <w:rFonts w:ascii="Calibri" w:hAnsi="Calibri" w:cs="Calibri"/>
+          <w:sz w:val="32"/>
+          <w:szCs w:val="32"/>
+        </w:rPr>
+      </w:pPr>
+      <w:r>
+        <w:rPr>
+          <w:rFonts w:ascii="Calibri" w:hAnsi="Calibri" w:cs="Calibri"/>
+          <w:b/>
+          <w:bCs/>
+          <w:sz w:val="32"/>
+          <w:szCs w:val="32"/>
+        </w:rPr>
+        <w:t>Mitigation strategy:</w:t>
+      </w:r>
+      <w:r>
+        <w:rPr>
+          <w:rFonts w:ascii="Calibri" w:hAnsi="Calibri" w:cs="Calibri"/>
+          <w:b/>
+          <w:bCs/>
+          <w:sz w:val="32"/>
+          <w:szCs w:val="32"/>
+        </w:rPr>
+        <w:t xml:space="preserve"> </w:t>
+      </w:r>
+      <w:r>
+        <w:rPr>
+          <w:rFonts w:ascii="Calibri" w:hAnsi="Calibri" w:cs="Calibri"/>
+          <w:sz w:val="32"/>
+          <w:szCs w:val="32"/>
+        </w:rPr>
+        <w:t xml:space="preserve">Ensure there is clear, documented </w:t>
+      </w:r>
+      <w:r>
+        <w:rPr>
+          <w:rFonts w:ascii="Calibri" w:hAnsi="Calibri" w:cs="Calibri"/>
+          <w:sz w:val="32"/>
+          <w:szCs w:val="32"/>
+        </w:rPr>
+        <w:t xml:space="preserve">communication in the team, defining </w:t>
+      </w:r>
+      <w:r>
+        <w:rPr>
+          <w:rFonts w:ascii="Calibri" w:hAnsi="Calibri" w:cs="Calibri"/>
+          <w:sz w:val="32"/>
+          <w:szCs w:val="32"/>
+        </w:rPr>
+        <w:t>everyone’s</w:t>
+      </w:r>
+      <w:r>
+        <w:rPr>
+          <w:rFonts w:ascii="Calibri" w:hAnsi="Calibri" w:cs="Calibri"/>
+          <w:sz w:val="32"/>
+          <w:szCs w:val="32"/>
+        </w:rPr>
+        <w:t xml:space="preserve"> tasks and </w:t>
+      </w:r>
+      <w:r>
+        <w:rPr>
+          <w:rFonts w:ascii="Calibri" w:hAnsi="Calibri" w:cs="Calibri"/>
+          <w:sz w:val="32"/>
+          <w:szCs w:val="32"/>
+        </w:rPr>
+        <w:t xml:space="preserve">expected completion </w:t>
+      </w:r>
+      <w:r>
+        <w:rPr>
+          <w:rFonts w:ascii="Calibri" w:hAnsi="Calibri" w:cs="Calibri"/>
+          <w:sz w:val="32"/>
+          <w:szCs w:val="32"/>
+        </w:rPr>
+        <w:t>deadlines.</w:t>
+      </w:r>
+      <w:r>
+        <w:rPr>
+          <w:rFonts w:ascii="Calibri" w:hAnsi="Calibri" w:cs="Calibri"/>
+          <w:sz w:val="32"/>
+          <w:szCs w:val="32"/>
+        </w:rPr>
+        <w:t xml:space="preserve"> </w:t>
+      </w:r>
+      <w:r>
+        <w:rPr>
+          <w:rFonts w:ascii="Calibri" w:hAnsi="Calibri" w:cs="Calibri"/>
+          <w:sz w:val="32"/>
+          <w:szCs w:val="32"/>
+        </w:rPr>
+        <w:t>Conduct</w:t>
+      </w:r>
+      <w:r>
+        <w:rPr>
+          <w:rFonts w:ascii="Calibri" w:hAnsi="Calibri" w:cs="Calibri"/>
+          <w:sz w:val="32"/>
+          <w:szCs w:val="32"/>
+        </w:rPr>
+        <w:t xml:space="preserve"> weekly team meetings where team members demonstrate the </w:t>
+      </w:r>
+      <w:proofErr w:type="gramStart"/>
+      <w:r>
+        <w:rPr>
+          <w:rFonts w:ascii="Calibri" w:hAnsi="Calibri" w:cs="Calibri"/>
+          <w:sz w:val="32"/>
+          <w:szCs w:val="32"/>
+        </w:rPr>
+        <w:t>work</w:t>
+      </w:r>
+      <w:proofErr w:type="gramEnd"/>
+      <w:r>
+        <w:rPr>
+          <w:rFonts w:ascii="Calibri" w:hAnsi="Calibri" w:cs="Calibri"/>
+          <w:sz w:val="32"/>
+          <w:szCs w:val="32"/>
+        </w:rPr>
+        <w:t xml:space="preserve"> they completed that week. Prevent </w:t>
+      </w:r>
+      <w:r>
+        <w:rPr>
+          <w:rFonts w:ascii="Calibri" w:hAnsi="Calibri" w:cs="Calibri"/>
+          <w:sz w:val="32"/>
+          <w:szCs w:val="32"/>
+        </w:rPr>
+        <w:t xml:space="preserve">scope </w:t>
+      </w:r>
+      <w:r>
+        <w:rPr>
+          <w:rFonts w:ascii="Calibri" w:hAnsi="Calibri" w:cs="Calibri"/>
+          <w:sz w:val="32"/>
+          <w:szCs w:val="32"/>
+        </w:rPr>
+        <w:t xml:space="preserve">creep by sticking to the initial scope </w:t>
+      </w:r>
+      <w:r>
+        <w:rPr>
+          <w:rFonts w:ascii="Calibri" w:hAnsi="Calibri" w:cs="Calibri"/>
+          <w:sz w:val="32"/>
+          <w:szCs w:val="32"/>
+        </w:rPr>
+        <w:t xml:space="preserve">of </w:t>
+      </w:r>
       <w:r>
         <w:rPr>
           <w:rFonts w:ascii="Calibri" w:hAnsi="Calibri" w:cs="Calibri"/>
@@ -330,17 +1292,38 @@
         </w:rPr>
         <w:t>the</w:t>
       </w:r>
-      <w:proofErr w:type="spellEnd"/>
-      <w:r>
-        <w:rPr>
-          <w:rFonts w:ascii="Calibri" w:hAnsi="Calibri" w:cs="Calibri"/>
-          <w:sz w:val="32"/>
-          <w:szCs w:val="32"/>
-        </w:rPr>
-        <w:t xml:space="preserve"> have fallen behind on their deadlines.</w:t>
-      </w:r>
-      <w:bookmarkStart w:id="0" w:name="_GoBack"/>
-      <w:bookmarkEnd w:id="0"/>
+      <w:r>
+        <w:rPr>
+          <w:rFonts w:ascii="Calibri" w:hAnsi="Calibri" w:cs="Calibri"/>
+          <w:sz w:val="32"/>
+          <w:szCs w:val="32"/>
+        </w:rPr>
+        <w:t xml:space="preserve"> project</w:t>
+      </w:r>
+      <w:r>
+        <w:rPr>
+          <w:rFonts w:ascii="Calibri" w:hAnsi="Calibri" w:cs="Calibri"/>
+          <w:sz w:val="32"/>
+          <w:szCs w:val="32"/>
+        </w:rPr>
+        <w:t xml:space="preserve">, frequently consulting with team members to assess areas with slower than expected progress, and having a clear </w:t>
+      </w:r>
+      <w:r>
+        <w:rPr>
+          <w:rFonts w:ascii="Calibri" w:hAnsi="Calibri" w:cs="Calibri"/>
+          <w:sz w:val="32"/>
+          <w:szCs w:val="32"/>
+        </w:rPr>
+        <w:t>backup</w:t>
+      </w:r>
+      <w:r>
+        <w:rPr>
+          <w:rFonts w:ascii="Calibri" w:hAnsi="Calibri" w:cs="Calibri"/>
+          <w:sz w:val="32"/>
+          <w:szCs w:val="32"/>
+        </w:rPr>
+        <w:t xml:space="preserve"> plan if the original scope underestimated the complexity of the project,</w:t>
+      </w:r>
     </w:p>
     <w:sectPr>
       <w:pgSz w:w="11900" w:h="16840"/>
@@ -353,7 +1336,7 @@
 </file>
 
 <file path=word/numbering.xml><?xml version="1.0" encoding="utf-8"?>
-<w:numbering xmlns:wpc="http://schemas.microsoft.com/office/word/2010/wordprocessingCanvas" xmlns:cx="http://schemas.microsoft.com/office/drawing/2014/chartex" xmlns:cx1="http://schemas.microsoft.com/office/drawing/2015/9/8/chartex" xmlns:cx2="http://schemas.microsoft.com/office/drawing/2015/10/21/chartex" xmlns:cx3="http://schemas.microsoft.com/office/drawing/2016/5/9/chartex" xmlns:cx4="http://schemas.microsoft.com/office/drawing/2016/5/10/chartex" xmlns:cx5="http://schemas.microsoft.com/office/drawing/2016/5/11/chartex" xmlns:cx6="http://schemas.microsoft.com/office/drawing/2016/5/12/chartex" xmlns:cx7="http://schemas.microsoft.com/office/drawing/2016/5/13/chartex" xmlns:cx8="http://schemas.microsoft.com/office/drawing/2016/5/14/chartex" xmlns:mc="http://schemas.openxmlformats.org/markup-compatibility/2006" xmlns:aink="http://schemas.microsoft.com/office/drawing/2016/ink" xmlns:am3d="http://schemas.microsoft.com/office/drawing/2017/model3d" xmlns:o="urn:schemas-microsoft-com:office:office" xmlns:r="http://schemas.openxmlformats.org/officeDocument/2006/relationships" xmlns:m="http://schemas.openxmlformats.org/officeDocument/2006/math" xmlns:v="urn:schemas-microsoft-com:vml" xmlns:wp14="http://schemas.microsoft.com/office/word/2010/wordprocessingDrawing" xmlns:wp="http://schemas.openxmlformats.org/drawingml/2006/wordprocessingDrawing" xmlns:w10="urn:schemas-microsoft-com:office:word" xmlns:w="http://schemas.openxmlformats.org/wordprocessingml/2006/main" xmlns:w14="http://schemas.microsoft.com/office/word/2010/wordml" xmlns:w15="http://schemas.microsoft.com/office/word/2012/wordml" xmlns:w16cid="http://schemas.microsoft.com/office/word/2016/wordml/cid" xmlns:w16se="http://schemas.microsoft.com/office/word/2015/wordml/symex" xmlns:wpg="http://schemas.microsoft.com/office/word/2010/wordprocessingGroup" xmlns:wpi="http://schemas.microsoft.com/office/word/2010/wordprocessingInk" xmlns:wne="http://schemas.microsoft.com/office/word/2006/wordml" xmlns:wps="http://schemas.microsoft.com/office/word/2010/wordprocessingShape" mc:Ignorable="w14 w15 w16se w16cid wp14">
+<w:numbering xmlns:wpc="http://schemas.microsoft.com/office/word/2010/wordprocessingCanvas" xmlns:cx="http://schemas.microsoft.com/office/drawing/2014/chartex" xmlns:cx1="http://schemas.microsoft.com/office/drawing/2015/9/8/chartex" xmlns:cx2="http://schemas.microsoft.com/office/drawing/2015/10/21/chartex" xmlns:cx3="http://schemas.microsoft.com/office/drawing/2016/5/9/chartex" xmlns:cx4="http://schemas.microsoft.com/office/drawing/2016/5/10/chartex" xmlns:cx5="http://schemas.microsoft.com/office/drawing/2016/5/11/chartex" xmlns:cx6="http://schemas.microsoft.com/office/drawing/2016/5/12/chartex" xmlns:cx7="http://schemas.microsoft.com/office/drawing/2016/5/13/chartex" xmlns:cx8="http://schemas.microsoft.com/office/drawing/2016/5/14/chartex" xmlns:mc="http://schemas.openxmlformats.org/markup-compatibility/2006" xmlns:aink="http://schemas.microsoft.com/office/drawing/2016/ink" xmlns:am3d="http://schemas.microsoft.com/office/drawing/2017/model3d" xmlns:o="urn:schemas-microsoft-com:office:office" xmlns:oel="http://schemas.microsoft.com/office/2019/extlst" xmlns:r="http://schemas.openxmlformats.org/officeDocument/2006/relationships" xmlns:m="http://schemas.openxmlformats.org/officeDocument/2006/math" xmlns:v="urn:schemas-microsoft-com:vml" xmlns:wp14="http://schemas.microsoft.com/office/word/2010/wordprocessingDrawing" xmlns:wp="http://schemas.openxmlformats.org/drawingml/2006/wordprocessingDrawing" xmlns:w10="urn:schemas-microsoft-com:office:word" xmlns:w="http://schemas.openxmlformats.org/wordprocessingml/2006/main" xmlns:w14="http://schemas.microsoft.com/office/word/2010/wordml" xmlns:w15="http://schemas.microsoft.com/office/word/2012/wordml" xmlns:w16cex="http://schemas.microsoft.com/office/word/2018/wordml/cex" xmlns:w16cid="http://schemas.microsoft.com/office/word/2016/wordml/cid" xmlns:w16="http://schemas.microsoft.com/office/word/2018/wordml" xmlns:w16sdtdh="http://schemas.microsoft.com/office/word/2020/wordml/sdtdatahash" xmlns:w16se="http://schemas.microsoft.com/office/word/2015/wordml/symex" xmlns:wpg="http://schemas.microsoft.com/office/word/2010/wordprocessingGroup" xmlns:wpi="http://schemas.microsoft.com/office/word/2010/wordprocessingInk" xmlns:wne="http://schemas.microsoft.com/office/word/2006/wordml" xmlns:wps="http://schemas.microsoft.com/office/word/2010/wordprocessingShape" mc:Ignorable="w14 w15 w16se w16cid w16 w16cex w16sdtdh wp14">
   <w:abstractNum w:abstractNumId="0" w15:restartNumberingAfterBreak="0">
     <w:nsid w:val="0E161724"/>
     <w:multiLevelType w:val="hybridMultilevel"/>
@@ -1256,35 +2239,35 @@
       </w:pPr>
     </w:lvl>
   </w:abstractNum>
-  <w:num w:numId="1">
+  <w:num w:numId="1" w16cid:durableId="632759806">
     <w:abstractNumId w:val="4"/>
   </w:num>
-  <w:num w:numId="2">
+  <w:num w:numId="2" w16cid:durableId="1873108047">
     <w:abstractNumId w:val="3"/>
   </w:num>
-  <w:num w:numId="3">
+  <w:num w:numId="3" w16cid:durableId="489752858">
     <w:abstractNumId w:val="7"/>
   </w:num>
-  <w:num w:numId="4">
+  <w:num w:numId="4" w16cid:durableId="1841658626">
     <w:abstractNumId w:val="5"/>
   </w:num>
-  <w:num w:numId="5">
+  <w:num w:numId="5" w16cid:durableId="541943410">
     <w:abstractNumId w:val="1"/>
   </w:num>
-  <w:num w:numId="6">
+  <w:num w:numId="6" w16cid:durableId="523596581">
     <w:abstractNumId w:val="2"/>
   </w:num>
-  <w:num w:numId="7">
+  <w:num w:numId="7" w16cid:durableId="431781009">
     <w:abstractNumId w:val="6"/>
   </w:num>
-  <w:num w:numId="8">
+  <w:num w:numId="8" w16cid:durableId="1893735708">
     <w:abstractNumId w:val="0"/>
   </w:num>
 </w:numbering>
 </file>
 
 <file path=word/styles.xml><?xml version="1.0" encoding="utf-8"?>
-<w:styles xmlns:mc="http://schemas.openxmlformats.org/markup-compatibility/2006" xmlns:r="http://schemas.openxmlformats.org/officeDocument/2006/relationships" xmlns:w="http://schemas.openxmlformats.org/wordprocessingml/2006/main" xmlns:w14="http://schemas.microsoft.com/office/word/2010/wordml" xmlns:w15="http://schemas.microsoft.com/office/word/2012/wordml" xmlns:w16cid="http://schemas.microsoft.com/office/word/2016/wordml/cid" xmlns:w16se="http://schemas.microsoft.com/office/word/2015/wordml/symex" mc:Ignorable="w14 w15 w16se w16cid">
+<w:styles xmlns:mc="http://schemas.openxmlformats.org/markup-compatibility/2006" xmlns:r="http://schemas.openxmlformats.org/officeDocument/2006/relationships" xmlns:w="http://schemas.openxmlformats.org/wordprocessingml/2006/main" xmlns:w14="http://schemas.microsoft.com/office/word/2010/wordml" xmlns:w15="http://schemas.microsoft.com/office/word/2012/wordml" xmlns:w16cex="http://schemas.microsoft.com/office/word/2018/wordml/cex" xmlns:w16cid="http://schemas.microsoft.com/office/word/2016/wordml/cid" xmlns:w16="http://schemas.microsoft.com/office/word/2018/wordml" xmlns:w16sdtdh="http://schemas.microsoft.com/office/word/2020/wordml/sdtdatahash" xmlns:w16se="http://schemas.microsoft.com/office/word/2015/wordml/symex" mc:Ignorable="w14 w15 w16se w16cid w16 w16cex w16sdtdh">
   <w:docDefaults>
     <w:rPrDefault>
       <w:rPr>
@@ -1296,7 +2279,7 @@
     </w:rPrDefault>
     <w:pPrDefault/>
   </w:docDefaults>
-  <w:latentStyles w:defLockedState="0" w:defUIPriority="99" w:defSemiHidden="0" w:defUnhideWhenUsed="0" w:defQFormat="0" w:count="375">
+  <w:latentStyles w:defLockedState="0" w:defUIPriority="99" w:defSemiHidden="0" w:defUnhideWhenUsed="0" w:defQFormat="0" w:count="376">
     <w:lsdException w:name="Normal" w:uiPriority="0" w:qFormat="1"/>
     <w:lsdException w:name="heading 1" w:uiPriority="9" w:qFormat="1"/>
     <w:lsdException w:name="heading 2" w:semiHidden="1" w:uiPriority="9" w:unhideWhenUsed="1" w:qFormat="1"/>
@@ -1672,6 +2655,7 @@
     <w:lsdException w:name="Smart Hyperlink" w:semiHidden="1" w:unhideWhenUsed="1"/>
     <w:lsdException w:name="Hashtag" w:semiHidden="1" w:unhideWhenUsed="1"/>
     <w:lsdException w:name="Unresolved Mention" w:semiHidden="1" w:unhideWhenUsed="1"/>
+    <w:lsdException w:name="Smart Link" w:semiHidden="1" w:unhideWhenUsed="1"/>
   </w:latentStyles>
   <w:style w:type="paragraph" w:default="1" w:styleId="Normal">
     <w:name w:val="Normal"/>

</xml_diff>